<commit_message>
Updated to add two more steps
</commit_message>
<xml_diff>
--- a/Week_5_Test.docx
+++ b/Week_5_Test.docx
@@ -27,6 +27,21 @@
           <w:numId w:val="1"/>
         </w:numPr>
       </w:pPr>
+      <w:r>
+        <w:t>Down select the topics I want to discuss</w:t>
+      </w:r>
+    </w:p>
+    <w:p>
+      <w:pPr>
+        <w:pStyle w:val="ListParagraph"/>
+        <w:numPr>
+          <w:ilvl w:val="0"/>
+          <w:numId w:val="1"/>
+        </w:numPr>
+      </w:pPr>
+      <w:r>
+        <w:t>Develop outline for the presentation</w:t>
+      </w:r>
     </w:p>
     <w:sectPr>
       <w:pgSz w:w="12240" w:h="15840"/>

</xml_diff>